<commit_message>
Dinamik garson çağırma sistemi eklendi - QR'dan masa/işletme bilgisi alma, garson listesi, profil fotoğrafları ve mobil dashboard entegrasyonu
</commit_message>
<xml_diff>
--- a/Notlar/Yeni Microsoft Word Belgesi.docx
+++ b/Notlar/Yeni Microsoft Word Belgesi.docx
@@ -1531,6 +1531,18 @@
                 <w14:ligatures w14:val="none"/>
               </w:rPr>
             </w:pPr>
+            <w:r>
+              <w:rPr>
+                <w:rFonts w:ascii="Segoe UI Emoji" w:eastAsia="Times New Roman" w:hAnsi="Segoe UI Emoji" w:cs="Segoe UI Emoji"/>
+                <w:color w:val="00B050"/>
+                <w:kern w:val="0"/>
+                <w:sz w:val="40"/>
+                <w:szCs w:val="40"/>
+                <w:lang w:eastAsia="tr-TR"/>
+                <w14:ligatures w14:val="none"/>
+              </w:rPr>
+              <w:t>✅</w:t>
+            </w:r>
           </w:p>
         </w:tc>
       </w:tr>
@@ -1653,6 +1665,18 @@
                 <w14:ligatures w14:val="none"/>
               </w:rPr>
             </w:pPr>
+            <w:r>
+              <w:rPr>
+                <w:rFonts w:ascii="Segoe UI Emoji" w:eastAsia="Times New Roman" w:hAnsi="Segoe UI Emoji" w:cs="Segoe UI Emoji"/>
+                <w:color w:val="00B050"/>
+                <w:kern w:val="0"/>
+                <w:sz w:val="40"/>
+                <w:szCs w:val="40"/>
+                <w:lang w:eastAsia="tr-TR"/>
+                <w14:ligatures w14:val="none"/>
+              </w:rPr>
+              <w:t>✅</w:t>
+            </w:r>
           </w:p>
         </w:tc>
       </w:tr>
@@ -1876,6 +1900,18 @@
                 <w14:ligatures w14:val="none"/>
               </w:rPr>
             </w:pPr>
+            <w:r>
+              <w:rPr>
+                <w:rFonts w:ascii="Segoe UI Emoji" w:eastAsia="Times New Roman" w:hAnsi="Segoe UI Emoji" w:cs="Segoe UI Emoji"/>
+                <w:color w:val="00B050"/>
+                <w:kern w:val="0"/>
+                <w:sz w:val="40"/>
+                <w:szCs w:val="40"/>
+                <w:lang w:eastAsia="tr-TR"/>
+                <w14:ligatures w14:val="none"/>
+              </w:rPr>
+              <w:t>✅</w:t>
+            </w:r>
           </w:p>
         </w:tc>
         <w:tc>
@@ -2240,6 +2276,18 @@
                 <w14:ligatures w14:val="none"/>
               </w:rPr>
             </w:pPr>
+            <w:r>
+              <w:rPr>
+                <w:rFonts w:ascii="Segoe UI Emoji" w:eastAsia="Times New Roman" w:hAnsi="Segoe UI Emoji" w:cs="Segoe UI Emoji"/>
+                <w:color w:val="00B050"/>
+                <w:kern w:val="0"/>
+                <w:sz w:val="40"/>
+                <w:szCs w:val="40"/>
+                <w:lang w:eastAsia="tr-TR"/>
+                <w14:ligatures w14:val="none"/>
+              </w:rPr>
+              <w:t>✅</w:t>
+            </w:r>
           </w:p>
         </w:tc>
         <w:tc>
@@ -3786,29 +3834,7 @@
                 <w:sz w:val="24"/>
                 <w:szCs w:val="24"/>
               </w:rPr>
-              <w:t>Zamansal Menü Gösterimi – Belirli saatlerde aktif olan menüler (</w:t>
-            </w:r>
-            <w:proofErr w:type="spellStart"/>
-            <w:r>
-              <w:rPr>
-                <w:rFonts w:ascii="Times New Roman" w:hAnsi="Times New Roman" w:cs="Times New Roman"/>
-                <w:b/>
-                <w:bCs/>
-                <w:sz w:val="24"/>
-                <w:szCs w:val="24"/>
-              </w:rPr>
-              <w:t>örn</w:t>
-            </w:r>
-            <w:proofErr w:type="spellEnd"/>
-            <w:r>
-              <w:rPr>
-                <w:rFonts w:ascii="Times New Roman" w:hAnsi="Times New Roman" w:cs="Times New Roman"/>
-                <w:b/>
-                <w:bCs/>
-                <w:sz w:val="24"/>
-                <w:szCs w:val="24"/>
-              </w:rPr>
-              <w:t>. kahvaltı, akşam yemeği).</w:t>
+              <w:t>Zamansal Menü Gösterimi – Belirli saatlerde aktif olan menüler (örn. kahvaltı, akşam yemeği).</w:t>
             </w:r>
           </w:p>
         </w:tc>

</xml_diff>

<commit_message>
QR Menu Sistemi İyileştirmeleri - RouterPage yönlendirme düzeltildi, UniversalQRMenuPage optimize edildi, BusinessHeader overflow sorunu çözüldü
</commit_message>
<xml_diff>
--- a/Notlar/Yeni Microsoft Word Belgesi.docx
+++ b/Notlar/Yeni Microsoft Word Belgesi.docx
@@ -3834,7 +3834,29 @@
                 <w:sz w:val="24"/>
                 <w:szCs w:val="24"/>
               </w:rPr>
-              <w:t>Zamansal Menü Gösterimi – Belirli saatlerde aktif olan menüler (örn. kahvaltı, akşam yemeği).</w:t>
+              <w:t>Zamansal Menü Gösterimi – Belirli saatlerde aktif olan menüler (</w:t>
+            </w:r>
+            <w:proofErr w:type="spellStart"/>
+            <w:r>
+              <w:rPr>
+                <w:rFonts w:ascii="Times New Roman" w:hAnsi="Times New Roman" w:cs="Times New Roman"/>
+                <w:b/>
+                <w:bCs/>
+                <w:sz w:val="24"/>
+                <w:szCs w:val="24"/>
+              </w:rPr>
+              <w:t>örn</w:t>
+            </w:r>
+            <w:proofErr w:type="spellEnd"/>
+            <w:r>
+              <w:rPr>
+                <w:rFonts w:ascii="Times New Roman" w:hAnsi="Times New Roman" w:cs="Times New Roman"/>
+                <w:b/>
+                <w:bCs/>
+                <w:sz w:val="24"/>
+                <w:szCs w:val="24"/>
+              </w:rPr>
+              <w:t>. kahvaltı, akşam yemeği).</w:t>
             </w:r>
           </w:p>
         </w:tc>
@@ -4605,6 +4627,279 @@
           <w:tcPr>
             <w:tcW w:w="2268" w:type="dxa"/>
             <w:hideMark/>
+          </w:tcPr>
+          <w:p>
+            <w:pPr>
+              <w:jc w:val="center"/>
+              <w:cnfStyle w:val="000000100000" w:firstRow="0" w:lastRow="0" w:firstColumn="0" w:lastColumn="0" w:oddVBand="0" w:evenVBand="0" w:oddHBand="1" w:evenHBand="0" w:firstRowFirstColumn="0" w:firstRowLastColumn="0" w:lastRowFirstColumn="0" w:lastRowLastColumn="0"/>
+              <w:rPr>
+                <w:rFonts w:ascii="Times New Roman" w:eastAsia="Times New Roman" w:hAnsi="Times New Roman" w:cs="Times New Roman"/>
+                <w:kern w:val="0"/>
+                <w:sz w:val="20"/>
+                <w:szCs w:val="20"/>
+                <w:lang w:eastAsia="tr-TR"/>
+                <w14:ligatures w14:val="none"/>
+              </w:rPr>
+            </w:pPr>
+          </w:p>
+        </w:tc>
+      </w:tr>
+      <w:tr>
+        <w:trPr>
+          <w:trHeight w:val="606"/>
+        </w:trPr>
+        <w:tc>
+          <w:tcPr>
+            <w:cnfStyle w:val="001000000000" w:firstRow="0" w:lastRow="0" w:firstColumn="1" w:lastColumn="0" w:oddVBand="0" w:evenVBand="0" w:oddHBand="0" w:evenHBand="0" w:firstRowFirstColumn="0" w:firstRowLastColumn="0" w:lastRowFirstColumn="0" w:lastRowLastColumn="0"/>
+            <w:tcW w:w="684" w:type="dxa"/>
+          </w:tcPr>
+          <w:p>
+            <w:pPr>
+              <w:pStyle w:val="ListeParagraf"/>
+              <w:numPr>
+                <w:ilvl w:val="0"/>
+                <w:numId w:val="6"/>
+              </w:numPr>
+              <w:jc w:val="left"/>
+              <w:rPr>
+                <w:rFonts w:ascii="Times New Roman" w:eastAsia="Times New Roman" w:hAnsi="Times New Roman" w:cs="Times New Roman"/>
+                <w:kern w:val="0"/>
+                <w:sz w:val="24"/>
+                <w:szCs w:val="24"/>
+                <w:lang w:eastAsia="tr-TR"/>
+                <w14:ligatures w14:val="none"/>
+              </w:rPr>
+            </w:pPr>
+          </w:p>
+        </w:tc>
+        <w:tc>
+          <w:tcPr>
+            <w:tcW w:w="5553" w:type="dxa"/>
+          </w:tcPr>
+          <w:p>
+            <w:pPr>
+              <w:jc w:val="left"/>
+              <w:cnfStyle w:val="000000000000" w:firstRow="0" w:lastRow="0" w:firstColumn="0" w:lastColumn="0" w:oddVBand="0" w:evenVBand="0" w:oddHBand="0" w:evenHBand="0" w:firstRowFirstColumn="0" w:firstRowLastColumn="0" w:lastRowFirstColumn="0" w:lastRowLastColumn="0"/>
+              <w:rPr>
+                <w:rFonts w:ascii="Times New Roman" w:hAnsi="Times New Roman" w:cs="Times New Roman"/>
+                <w:b/>
+                <w:bCs/>
+                <w:sz w:val="24"/>
+                <w:szCs w:val="24"/>
+              </w:rPr>
+            </w:pPr>
+            <w:r>
+              <w:rPr>
+                <w:rFonts w:ascii="Times New Roman" w:hAnsi="Times New Roman" w:cs="Times New Roman"/>
+                <w:b/>
+                <w:bCs/>
+                <w:sz w:val="24"/>
+                <w:szCs w:val="24"/>
+              </w:rPr>
+              <w:t xml:space="preserve">İşletmeye Garson giriş özelliği olacak, garson bilgisiyle giriş yaptığında sadece menüler, siparişler ve kendisine gele garson çağrı bildirimleri, sipariş oluşturma ve siparişi işletmeye gönderme olacak </w:t>
+            </w:r>
+          </w:p>
+        </w:tc>
+        <w:tc>
+          <w:tcPr>
+            <w:tcW w:w="1701" w:type="dxa"/>
+          </w:tcPr>
+          <w:p>
+            <w:pPr>
+              <w:jc w:val="left"/>
+              <w:cnfStyle w:val="000000000000" w:firstRow="0" w:lastRow="0" w:firstColumn="0" w:lastColumn="0" w:oddVBand="0" w:evenVBand="0" w:oddHBand="0" w:evenHBand="0" w:firstRowFirstColumn="0" w:firstRowLastColumn="0" w:lastRowFirstColumn="0" w:lastRowLastColumn="0"/>
+              <w:rPr>
+                <w:rFonts w:ascii="Times New Roman" w:eastAsia="Times New Roman" w:hAnsi="Times New Roman" w:cs="Times New Roman"/>
+                <w:kern w:val="0"/>
+                <w:sz w:val="24"/>
+                <w:szCs w:val="24"/>
+                <w:lang w:eastAsia="tr-TR"/>
+                <w14:ligatures w14:val="none"/>
+              </w:rPr>
+            </w:pPr>
+          </w:p>
+        </w:tc>
+        <w:tc>
+          <w:tcPr>
+            <w:tcW w:w="1276" w:type="dxa"/>
+          </w:tcPr>
+          <w:p>
+            <w:pPr>
+              <w:jc w:val="center"/>
+              <w:cnfStyle w:val="000000000000" w:firstRow="0" w:lastRow="0" w:firstColumn="0" w:lastColumn="0" w:oddVBand="0" w:evenVBand="0" w:oddHBand="0" w:evenHBand="0" w:firstRowFirstColumn="0" w:firstRowLastColumn="0" w:lastRowFirstColumn="0" w:lastRowLastColumn="0"/>
+              <w:rPr>
+                <w:rFonts w:ascii="Times New Roman" w:eastAsia="Times New Roman" w:hAnsi="Times New Roman" w:cs="Times New Roman"/>
+                <w:kern w:val="0"/>
+                <w:sz w:val="20"/>
+                <w:szCs w:val="20"/>
+                <w:lang w:eastAsia="tr-TR"/>
+                <w14:ligatures w14:val="none"/>
+              </w:rPr>
+            </w:pPr>
+          </w:p>
+        </w:tc>
+        <w:tc>
+          <w:tcPr>
+            <w:tcW w:w="2268" w:type="dxa"/>
+          </w:tcPr>
+          <w:p>
+            <w:pPr>
+              <w:jc w:val="center"/>
+              <w:cnfStyle w:val="000000000000" w:firstRow="0" w:lastRow="0" w:firstColumn="0" w:lastColumn="0" w:oddVBand="0" w:evenVBand="0" w:oddHBand="0" w:evenHBand="0" w:firstRowFirstColumn="0" w:firstRowLastColumn="0" w:lastRowFirstColumn="0" w:lastRowLastColumn="0"/>
+              <w:rPr>
+                <w:rFonts w:ascii="Times New Roman" w:eastAsia="Times New Roman" w:hAnsi="Times New Roman" w:cs="Times New Roman"/>
+                <w:kern w:val="0"/>
+                <w:sz w:val="20"/>
+                <w:szCs w:val="20"/>
+                <w:lang w:eastAsia="tr-TR"/>
+                <w14:ligatures w14:val="none"/>
+              </w:rPr>
+            </w:pPr>
+          </w:p>
+        </w:tc>
+      </w:tr>
+      <w:tr>
+        <w:trPr>
+          <w:cnfStyle w:val="000000100000" w:firstRow="0" w:lastRow="0" w:firstColumn="0" w:lastColumn="0" w:oddVBand="0" w:evenVBand="0" w:oddHBand="1" w:evenHBand="0" w:firstRowFirstColumn="0" w:firstRowLastColumn="0" w:lastRowFirstColumn="0" w:lastRowLastColumn="0"/>
+          <w:trHeight w:val="606"/>
+        </w:trPr>
+        <w:tc>
+          <w:tcPr>
+            <w:cnfStyle w:val="001000000000" w:firstRow="0" w:lastRow="0" w:firstColumn="1" w:lastColumn="0" w:oddVBand="0" w:evenVBand="0" w:oddHBand="0" w:evenHBand="0" w:firstRowFirstColumn="0" w:firstRowLastColumn="0" w:lastRowFirstColumn="0" w:lastRowLastColumn="0"/>
+            <w:tcW w:w="684" w:type="dxa"/>
+          </w:tcPr>
+          <w:p>
+            <w:pPr>
+              <w:pStyle w:val="ListeParagraf"/>
+              <w:numPr>
+                <w:ilvl w:val="0"/>
+                <w:numId w:val="6"/>
+              </w:numPr>
+              <w:jc w:val="left"/>
+              <w:rPr>
+                <w:rFonts w:ascii="Times New Roman" w:eastAsia="Times New Roman" w:hAnsi="Times New Roman" w:cs="Times New Roman"/>
+                <w:kern w:val="0"/>
+                <w:sz w:val="24"/>
+                <w:szCs w:val="24"/>
+                <w:lang w:eastAsia="tr-TR"/>
+                <w14:ligatures w14:val="none"/>
+              </w:rPr>
+            </w:pPr>
+          </w:p>
+        </w:tc>
+        <w:tc>
+          <w:tcPr>
+            <w:tcW w:w="5553" w:type="dxa"/>
+          </w:tcPr>
+          <w:p>
+            <w:pPr>
+              <w:jc w:val="left"/>
+              <w:cnfStyle w:val="000000100000" w:firstRow="0" w:lastRow="0" w:firstColumn="0" w:lastColumn="0" w:oddVBand="0" w:evenVBand="0" w:oddHBand="1" w:evenHBand="0" w:firstRowFirstColumn="0" w:firstRowLastColumn="0" w:lastRowFirstColumn="0" w:lastRowLastColumn="0"/>
+              <w:rPr>
+                <w:rFonts w:ascii="Times New Roman" w:hAnsi="Times New Roman" w:cs="Times New Roman"/>
+                <w:b/>
+                <w:bCs/>
+                <w:sz w:val="24"/>
+                <w:szCs w:val="24"/>
+              </w:rPr>
+            </w:pPr>
+            <w:r>
+              <w:rPr>
+                <w:rFonts w:ascii="Times New Roman" w:hAnsi="Times New Roman" w:cs="Times New Roman"/>
+                <w:b/>
+                <w:bCs/>
+                <w:sz w:val="24"/>
+                <w:szCs w:val="24"/>
+              </w:rPr>
+              <w:t xml:space="preserve">Garson rütbelerine göre işletme panelin özellikleri görüntüleme aktif olacak örnek müdür, baş garson giriş yaptığında işletme sayfası açılır ama diğer garsonlar giriş </w:t>
+            </w:r>
+            <w:proofErr w:type="spellStart"/>
+            <w:r>
+              <w:rPr>
+                <w:rFonts w:ascii="Times New Roman" w:hAnsi="Times New Roman" w:cs="Times New Roman"/>
+                <w:b/>
+                <w:bCs/>
+                <w:sz w:val="24"/>
+                <w:szCs w:val="24"/>
+              </w:rPr>
+              <w:t>aptığında</w:t>
+            </w:r>
+            <w:proofErr w:type="spellEnd"/>
+            <w:r>
+              <w:rPr>
+                <w:rFonts w:ascii="Times New Roman" w:hAnsi="Times New Roman" w:cs="Times New Roman"/>
+                <w:b/>
+                <w:bCs/>
+                <w:sz w:val="24"/>
+                <w:szCs w:val="24"/>
+              </w:rPr>
+              <w:t xml:space="preserve"> </w:t>
+            </w:r>
+            <w:proofErr w:type="spellStart"/>
+            <w:r>
+              <w:rPr>
+                <w:rFonts w:ascii="Times New Roman" w:hAnsi="Times New Roman" w:cs="Times New Roman"/>
+                <w:b/>
+                <w:bCs/>
+                <w:sz w:val="24"/>
+                <w:szCs w:val="24"/>
+              </w:rPr>
+              <w:t>otomotik</w:t>
+            </w:r>
+            <w:proofErr w:type="spellEnd"/>
+            <w:r>
+              <w:rPr>
+                <w:rFonts w:ascii="Times New Roman" w:hAnsi="Times New Roman" w:cs="Times New Roman"/>
+                <w:b/>
+                <w:bCs/>
+                <w:sz w:val="24"/>
+                <w:szCs w:val="24"/>
+              </w:rPr>
+              <w:t xml:space="preserve"> garson sayfası açılacak </w:t>
+            </w:r>
+          </w:p>
+        </w:tc>
+        <w:tc>
+          <w:tcPr>
+            <w:tcW w:w="1701" w:type="dxa"/>
+          </w:tcPr>
+          <w:p>
+            <w:pPr>
+              <w:jc w:val="left"/>
+              <w:cnfStyle w:val="000000100000" w:firstRow="0" w:lastRow="0" w:firstColumn="0" w:lastColumn="0" w:oddVBand="0" w:evenVBand="0" w:oddHBand="1" w:evenHBand="0" w:firstRowFirstColumn="0" w:firstRowLastColumn="0" w:lastRowFirstColumn="0" w:lastRowLastColumn="0"/>
+              <w:rPr>
+                <w:rFonts w:ascii="Times New Roman" w:eastAsia="Times New Roman" w:hAnsi="Times New Roman" w:cs="Times New Roman"/>
+                <w:kern w:val="0"/>
+                <w:sz w:val="24"/>
+                <w:szCs w:val="24"/>
+                <w:lang w:eastAsia="tr-TR"/>
+                <w14:ligatures w14:val="none"/>
+              </w:rPr>
+            </w:pPr>
+          </w:p>
+        </w:tc>
+        <w:tc>
+          <w:tcPr>
+            <w:tcW w:w="1276" w:type="dxa"/>
+          </w:tcPr>
+          <w:p>
+            <w:pPr>
+              <w:jc w:val="center"/>
+              <w:cnfStyle w:val="000000100000" w:firstRow="0" w:lastRow="0" w:firstColumn="0" w:lastColumn="0" w:oddVBand="0" w:evenVBand="0" w:oddHBand="1" w:evenHBand="0" w:firstRowFirstColumn="0" w:firstRowLastColumn="0" w:lastRowFirstColumn="0" w:lastRowLastColumn="0"/>
+              <w:rPr>
+                <w:rFonts w:ascii="Times New Roman" w:eastAsia="Times New Roman" w:hAnsi="Times New Roman" w:cs="Times New Roman"/>
+                <w:kern w:val="0"/>
+                <w:sz w:val="20"/>
+                <w:szCs w:val="20"/>
+                <w:lang w:eastAsia="tr-TR"/>
+                <w14:ligatures w14:val="none"/>
+              </w:rPr>
+            </w:pPr>
+          </w:p>
+        </w:tc>
+        <w:tc>
+          <w:tcPr>
+            <w:tcW w:w="2268" w:type="dxa"/>
           </w:tcPr>
           <w:p>
             <w:pPr>

</xml_diff>